<commit_message>
gitignore + updated notebook
</commit_message>
<xml_diff>
--- a/NLPRenaissanceChallenge/data/Padilla - 1 Nobleza virtuosa_testTranscription.docx
+++ b/NLPRenaissanceChallenge/data/Padilla - 1 Nobleza virtuosa_testTranscription.docx
@@ -2066,79 +2066,6 @@
         <w:t xml:space="preserve">derillo, de que escribe Estephano</w:t>
         <w:br w:type="textWrapping"/>
         <w:t xml:space="preserve">Iuliaco.</w:t>
-      </w:r>
-    </w:p>
-    <w:p>
-      <w:pPr>
-        <w:rPr>
-          <w:b w:val="1"/>
-          <w:color w:val="c00000"/>
-        </w:rPr>
-      </w:pPr>
-      <w:r>
-        <w:rPr>
-          <w:b w:val="1"/>
-          <w:color w:val="c00000"/>
-          <w:rtl w:val="0"/>
-        </w:rPr>
-        <w:t xml:space="preserve">PDF p26</w:t>
-      </w:r>
-    </w:p>
-    <w:p>
-      <w:pPr>
-        <w:rPr/>
-      </w:pPr>
-      <w:r>
-        <w:rPr>
-          <w:rtl w:val="0"/>
-        </w:rPr>
-        <w:t xml:space="preserve">Si por evitar un pecado mortal</w:t>
-        <w:br w:type="textWrapping"/>
-        <w:t xml:space="preserve">aveys de poner vuestra vida en pe-</w:t>
-        <w:br w:type="textWrapping"/>
-        <w:t xml:space="preserve">ligro, arriesgalda, que es el mejor</w:t>
-        <w:br w:type="textWrapping"/>
-        <w:t xml:space="preserve">empleo que della podeys hazer, y</w:t>
-        <w:br w:type="textWrapping"/>
-        <w:t xml:space="preserve">de vuestra hazienda para este fin en</w:t>
-        <w:br w:type="textWrapping"/>
-        <w:t xml:space="preserve">redemir cautivos, y sacar mugeres</w:t>
-        <w:br w:type="textWrapping"/>
-        <w:t xml:space="preserve">de pecado, dotandolas liberalmen-</w:t>
-        <w:br w:type="textWrapping"/>
-        <w:t xml:space="preserve">te. </w:t>
-        <w:br w:type="textWrapping"/>
-        <w:t xml:space="preserve">Caton dixo, nunca hagas el bien</w:t>
-        <w:br w:type="textWrapping"/>
-        <w:t xml:space="preserve">porque se sepa, dad pues vos fin</w:t>
-        <w:br w:type="textWrapping"/>
-        <w:t xml:space="preserve">bueno a qualquiera obra, con que</w:t>
-        <w:br w:type="textWrapping"/>
-        <w:t xml:space="preserve">huyreys de la hipocresia, pero tam-</w:t>
-        <w:br w:type="textWrapping"/>
-        <w:t xml:space="preserve">poco escondays las que han de ser</w:t>
-        <w:br w:type="textWrapping"/>
-        <w:t xml:space="preserve">de buen exemplo, pues es obliga-</w:t>
-        <w:br w:type="textWrapping"/>
-        <w:t xml:space="preserve">cion de personas tales el darle, y lo</w:t>
-        <w:br w:type="textWrapping"/>
-        <w:t xml:space="preserve">contrario tentacion en algunos. No</w:t>
-        <w:br w:type="textWrapping"/>
-        <w:t xml:space="preserve">hagays profession de santero, pe-</w:t>
-        <w:br w:type="textWrapping"/>
-        <w:t xml:space="preserve">ro si de buen Christiano, no apro-</w:t>
-        <w:br w:type="textWrapping"/>
-        <w:t xml:space="preserve">veys (mas tampoco reproveys) santi-</w:t>
-        <w:br w:type="textWrapping"/>
-        <w:t xml:space="preserve">dades dudosas, sino estimad las cier-</w:t>
-        <w:br w:type="textWrapping"/>
-        <w:t xml:space="preserve">tas, y aprobadas, y a esto toca el no</w:t>
-        <w:br w:type="textWrapping"/>
-        <w:t xml:space="preserve">ser milagrero. Acordaos del Rey S.</w:t>
-        <w:br w:type="textWrapping"/>
-        <w:t xml:space="preserve">Luys que no quiso ver con los ojos</w:t>
-        <w:br w:type="textWrapping"/>
-        <w:t xml:space="preserve">lo que mejor veya con la Fe. </w:t>
       </w:r>
     </w:p>
     <w:p>

</xml_diff>